<commit_message>
added widgets for new Triggers
</commit_message>
<xml_diff>
--- a/Sensact Functional Document v2.docx
+++ b/Sensact Functional Document v2.docx
@@ -23,8 +23,6 @@
         </w:rPr>
         <w:t xml:space="preserve"> v2</w:t>
       </w:r>
-      <w:bookmarkStart w:id="0" w:name="_GoBack"/>
-      <w:bookmarkEnd w:id="0"/>
     </w:p>
     <w:p>
       <w:pPr>
@@ -1095,6 +1093,13 @@
           <w:ilvl w:val="1"/>
           <w:numId w:val="3"/>
         </w:numPr>
+        <w:sectPr>
+          <w:footerReference w:type="default" r:id="rId9"/>
+          <w:pgSz w:w="12240" w:h="15840"/>
+          <w:pgMar w:top="1440" w:right="1440" w:bottom="1440" w:left="1440" w:header="720" w:footer="720" w:gutter="0"/>
+          <w:cols w:space="720"/>
+          <w:docGrid w:linePitch="360"/>
+        </w:sectPr>
       </w:pPr>
       <w:r>
         <w:t>If the OFF state is a digital ‘1’ and the ON state is a digital ‘0’, then the triggers will be HELD BELOW and RISING EDGE</w:t>
@@ -1222,7 +1227,13 @@
               <w:t xml:space="preserve">sor contains multiple triggers, </w:t>
             </w:r>
             <w:r>
-              <w:t>we put those triggers back to back. One trigger will consist of 3 groups of data</w:t>
+              <w:t xml:space="preserve">we put those triggers back to back. One trigger will consist of </w:t>
+            </w:r>
+            <w:r>
+              <w:t>4</w:t>
+            </w:r>
+            <w:r>
+              <w:t xml:space="preserve"> groups of data</w:t>
             </w:r>
           </w:p>
           <w:tbl>
@@ -1232,14 +1243,15 @@
               <w:tblLook w:val="04A0" w:firstRow="1" w:lastRow="0" w:firstColumn="1" w:lastColumn="0" w:noHBand="0" w:noVBand="1"/>
             </w:tblPr>
             <w:tblGrid>
-              <w:gridCol w:w="2533"/>
-              <w:gridCol w:w="2533"/>
-              <w:gridCol w:w="2533"/>
+              <w:gridCol w:w="2149"/>
+              <w:gridCol w:w="1909"/>
+              <w:gridCol w:w="2139"/>
+              <w:gridCol w:w="2049"/>
             </w:tblGrid>
             <w:tr>
               <w:tc>
                 <w:tcPr>
-                  <w:tcW w:w="2533" w:type="dxa"/>
+                  <w:tcW w:w="2149" w:type="dxa"/>
                   <w:tcBorders>
                     <w:top w:val="single" w:sz="12" w:space="0" w:color="auto"/>
                     <w:left w:val="single" w:sz="12" w:space="0" w:color="auto"/>
@@ -1258,7 +1270,25 @@
               </w:tc>
               <w:tc>
                 <w:tcPr>
-                  <w:tcW w:w="2533" w:type="dxa"/>
+                  <w:tcW w:w="1909" w:type="dxa"/>
+                  <w:tcBorders>
+                    <w:top w:val="single" w:sz="12" w:space="0" w:color="auto"/>
+                    <w:bottom w:val="single" w:sz="12" w:space="0" w:color="auto"/>
+                  </w:tcBorders>
+                </w:tcPr>
+                <w:p>
+                  <w:pPr>
+                    <w:pStyle w:val="ListParagraph"/>
+                    <w:ind w:left="0"/>
+                  </w:pPr>
+                  <w:r>
+                    <w:t>Trigger Event</w:t>
+                  </w:r>
+                </w:p>
+              </w:tc>
+              <w:tc>
+                <w:tcPr>
+                  <w:tcW w:w="2139" w:type="dxa"/>
                   <w:tcBorders>
                     <w:top w:val="single" w:sz="12" w:space="0" w:color="auto"/>
                     <w:bottom w:val="single" w:sz="12" w:space="0" w:color="auto"/>
@@ -1276,7 +1306,7 @@
               </w:tc>
               <w:tc>
                 <w:tcPr>
-                  <w:tcW w:w="2533" w:type="dxa"/>
+                  <w:tcW w:w="2049" w:type="dxa"/>
                   <w:tcBorders>
                     <w:top w:val="single" w:sz="12" w:space="0" w:color="auto"/>
                     <w:bottom w:val="single" w:sz="12" w:space="0" w:color="auto"/>
@@ -1310,6 +1340,159 @@
               <w:t>Threshold Level is an integer between 0 and 100.</w:t>
             </w:r>
           </w:p>
+          <w:p>
+            <w:pPr>
+              <w:pStyle w:val="ListParagraph"/>
+              <w:ind w:left="0"/>
+            </w:pPr>
+          </w:p>
+          <w:p>
+            <w:pPr>
+              <w:pStyle w:val="ListParagraph"/>
+              <w:ind w:left="0"/>
+            </w:pPr>
+            <w:r>
+              <w:t>Trigger Event is an integer between 0 and 5 based on the following table.</w:t>
+            </w:r>
+          </w:p>
+          <w:p>
+            <w:pPr>
+              <w:pStyle w:val="ListParagraph"/>
+              <w:ind w:left="0"/>
+            </w:pPr>
+          </w:p>
+          <w:tbl>
+            <w:tblPr>
+              <w:tblStyle w:val="TableGrid"/>
+              <w:tblW w:w="0" w:type="auto"/>
+              <w:tblLook w:val="04A0" w:firstRow="1" w:lastRow="0" w:firstColumn="1" w:lastColumn="0" w:noHBand="0" w:noVBand="1"/>
+            </w:tblPr>
+            <w:tblGrid>
+              <w:gridCol w:w="2092"/>
+            </w:tblGrid>
+            <w:tr>
+              <w:tc>
+                <w:tcPr>
+                  <w:tcW w:w="2092" w:type="dxa"/>
+                  <w:tcBorders>
+                    <w:top w:val="single" w:sz="12" w:space="0" w:color="auto"/>
+                    <w:left w:val="single" w:sz="12" w:space="0" w:color="auto"/>
+                    <w:right w:val="single" w:sz="12" w:space="0" w:color="auto"/>
+                  </w:tcBorders>
+                </w:tcPr>
+                <w:p>
+                  <w:pPr>
+                    <w:pStyle w:val="ListParagraph"/>
+                    <w:ind w:left="0"/>
+                  </w:pPr>
+                  <w:r>
+                    <w:t>0 – Rising Edge</w:t>
+                  </w:r>
+                </w:p>
+              </w:tc>
+            </w:tr>
+            <w:tr>
+              <w:tc>
+                <w:tcPr>
+                  <w:tcW w:w="2092" w:type="dxa"/>
+                  <w:tcBorders>
+                    <w:left w:val="single" w:sz="12" w:space="0" w:color="auto"/>
+                    <w:right w:val="single" w:sz="12" w:space="0" w:color="auto"/>
+                  </w:tcBorders>
+                </w:tcPr>
+                <w:p>
+                  <w:pPr>
+                    <w:pStyle w:val="ListParagraph"/>
+                    <w:ind w:left="0"/>
+                  </w:pPr>
+                  <w:r>
+                    <w:t>1 – Falling Edge</w:t>
+                  </w:r>
+                </w:p>
+              </w:tc>
+            </w:tr>
+            <w:tr>
+              <w:tc>
+                <w:tcPr>
+                  <w:tcW w:w="2092" w:type="dxa"/>
+                  <w:tcBorders>
+                    <w:left w:val="single" w:sz="12" w:space="0" w:color="auto"/>
+                    <w:right w:val="single" w:sz="12" w:space="0" w:color="auto"/>
+                  </w:tcBorders>
+                </w:tcPr>
+                <w:p>
+                  <w:pPr>
+                    <w:pStyle w:val="ListParagraph"/>
+                    <w:ind w:left="0"/>
+                  </w:pPr>
+                  <w:r>
+                    <w:t>2 – Above Threshold</w:t>
+                  </w:r>
+                </w:p>
+              </w:tc>
+            </w:tr>
+            <w:tr>
+              <w:tc>
+                <w:tcPr>
+                  <w:tcW w:w="2092" w:type="dxa"/>
+                  <w:tcBorders>
+                    <w:left w:val="single" w:sz="12" w:space="0" w:color="auto"/>
+                    <w:right w:val="single" w:sz="12" w:space="0" w:color="auto"/>
+                  </w:tcBorders>
+                </w:tcPr>
+                <w:p>
+                  <w:pPr>
+                    <w:pStyle w:val="ListParagraph"/>
+                    <w:ind w:left="0"/>
+                  </w:pPr>
+                  <w:r>
+                    <w:t>3 – Above Threshold</w:t>
+                  </w:r>
+                </w:p>
+              </w:tc>
+            </w:tr>
+            <w:tr>
+              <w:tc>
+                <w:tcPr>
+                  <w:tcW w:w="2092" w:type="dxa"/>
+                  <w:tcBorders>
+                    <w:left w:val="single" w:sz="12" w:space="0" w:color="auto"/>
+                    <w:right w:val="single" w:sz="12" w:space="0" w:color="auto"/>
+                  </w:tcBorders>
+                </w:tcPr>
+                <w:p>
+                  <w:pPr>
+                    <w:pStyle w:val="ListParagraph"/>
+                    <w:ind w:left="0"/>
+                  </w:pPr>
+                  <w:r>
+                    <w:t>4 – Held Above</w:t>
+                  </w:r>
+                </w:p>
+              </w:tc>
+            </w:tr>
+            <w:tr>
+              <w:tc>
+                <w:tcPr>
+                  <w:tcW w:w="2092" w:type="dxa"/>
+                  <w:tcBorders>
+                    <w:left w:val="single" w:sz="12" w:space="0" w:color="auto"/>
+                    <w:bottom w:val="single" w:sz="12" w:space="0" w:color="auto"/>
+                    <w:right w:val="single" w:sz="12" w:space="0" w:color="auto"/>
+                  </w:tcBorders>
+                </w:tcPr>
+                <w:p>
+                  <w:pPr>
+                    <w:pStyle w:val="ListParagraph"/>
+                    <w:ind w:left="0"/>
+                  </w:pPr>
+                  <w:r>
+                    <w:t>5 – Held Below</w:t>
+                  </w:r>
+                </w:p>
+              </w:tc>
+            </w:tr>
+          </w:tbl>
           <w:p>
             <w:pPr>
               <w:pStyle w:val="ListParagraph"/>
@@ -1743,7 +1926,37 @@
               <w:t>_0</w:t>
             </w:r>
             <w:r>
-              <w:t xml:space="preserve"> Threshold, Sen0_0 Response, Sen0_0 Detail, Sen0_1 Threshold, Sen0_1 Response, Sen0_1 Detail, … , Sen1_0 Threshold, Sen1_0 Response, Sen1_0 Detail, … , etc.</w:t>
+              <w:t xml:space="preserve"> Threshold, </w:t>
+            </w:r>
+            <w:r>
+              <w:t xml:space="preserve">Sens 0_0 Event, </w:t>
+            </w:r>
+            <w:r>
+              <w:t>Sen0_0 Response, Sen0_0 Detail, Sen0_1 Threshold</w:t>
+            </w:r>
+            <w:r>
+              <w:t xml:space="preserve">, </w:t>
+            </w:r>
+            <w:r>
+              <w:t>Sens 0_1</w:t>
+            </w:r>
+            <w:r>
+              <w:t xml:space="preserve"> Event</w:t>
+            </w:r>
+            <w:r>
+              <w:t>, Sen0_1 Response, Sen0_1 Detail, … , Sen1_0 Threshold</w:t>
+            </w:r>
+            <w:r>
+              <w:t xml:space="preserve">, </w:t>
+            </w:r>
+            <w:r>
+              <w:t>Sens 1</w:t>
+            </w:r>
+            <w:r>
+              <w:t>_0 Event</w:t>
+            </w:r>
+            <w:r>
+              <w:t>, Sen1_0 Response, Sen1_0 Detail, … , etc.</w:t>
             </w:r>
           </w:p>
         </w:tc>
@@ -1819,7 +2032,12 @@
               <w:ind w:left="0"/>
             </w:pPr>
             <w:r>
-              <w:t>9999, Sen0_0 Threshold, Sen0_0 Response, Sen0_0 Detail, Sen0_1 Threshold, Sen0_1 Response, Sen0_1 Detail, … , Sen1_0 Threshold, Sen1_0 Response, Sen1_0 Detail, … , etc.</w:t>
+              <w:t>9999</w:t>
+            </w:r>
+            <w:bookmarkStart w:id="0" w:name="_GoBack"/>
+            <w:bookmarkEnd w:id="0"/>
+            <w:r>
+              <w:t>, Sen0_0 Threshold, Sens 0_0 Event, Sen0_0 Response, Sen0_0 Detail, Sen0_1 Threshold, Sens 0_1 Event, Sen0_1 Response, Sen0_1 Detail, … , Sen1_0 Threshold, Sens 1_0 Event, Sen1_0 Response, Sen1_0 Detail, … , etc.</w:t>
             </w:r>
           </w:p>
         </w:tc>
@@ -1935,7 +2153,6 @@
       </w:r>
     </w:p>
     <w:sectPr>
-      <w:footerReference w:type="default" r:id="rId9"/>
       <w:pgSz w:w="12240" w:h="15840"/>
       <w:pgMar w:top="1440" w:right="1440" w:bottom="1440" w:left="1440" w:header="720" w:footer="720" w:gutter="0"/>
       <w:cols w:space="720"/>
@@ -3476,7 +3693,7 @@
 </file>
 
 <file path=customXml/itemProps1.xml><?xml version="1.0" encoding="utf-8"?>
-<ds:datastoreItem xmlns:ds="http://schemas.openxmlformats.org/officeDocument/2006/customXml" ds:itemID="{D7EFDF8B-DE78-4D56-B9C2-6E66B5A3B394}">
+<ds:datastoreItem xmlns:ds="http://schemas.openxmlformats.org/officeDocument/2006/customXml" ds:itemID="{41791DD6-54D2-45E3-80B3-C0E686E92869}">
   <ds:schemaRefs>
     <ds:schemaRef ds:uri="http://schemas.openxmlformats.org/officeDocument/2006/bibliography"/>
   </ds:schemaRefs>

</xml_diff>

<commit_message>
New Arduino code can now do buzzer, bluetooth HID, relays, keboard, and mouse. It is ready to be tested
</commit_message>
<xml_diff>
--- a/Sensact Functional Document v2.docx
+++ b/Sensact Functional Document v2.docx
@@ -9,27 +9,18 @@
           <w:u w:val="single"/>
         </w:rPr>
       </w:pPr>
-      <w:proofErr w:type="spellStart"/>
       <w:r>
         <w:rPr>
           <w:sz w:val="48"/>
           <w:u w:val="single"/>
         </w:rPr>
-        <w:t>Sensact</w:t>
-      </w:r>
-      <w:proofErr w:type="spellEnd"/>
+        <w:t>Sensact Functional Document</w:t>
+      </w:r>
       <w:r>
         <w:rPr>
           <w:sz w:val="48"/>
           <w:u w:val="single"/>
         </w:rPr>
-        <w:t xml:space="preserve"> Functional Document</w:t>
-      </w:r>
-      <w:r>
-        <w:rPr>
-          <w:sz w:val="48"/>
-          <w:u w:val="single"/>
-        </w:rPr>
         <w:t xml:space="preserve"> v2</w:t>
       </w:r>
     </w:p>
@@ -63,15 +54,7 @@
         </w:rPr>
       </w:pPr>
       <w:r>
-        <w:t xml:space="preserve">This document is to describe how we plan to implement the next version of the </w:t>
-      </w:r>
-      <w:proofErr w:type="spellStart"/>
-      <w:r>
-        <w:t>Sensact</w:t>
-      </w:r>
-      <w:proofErr w:type="spellEnd"/>
-      <w:r>
-        <w:t>, not the current functionality. The major changes are: input jacks being configurable, Bluetooth input, trigger events, and Infrared.</w:t>
+        <w:t>This document is to describe how we plan to implement the next version of the Sensact, not the current functionality. The major changes are: input jacks being configurable, Bluetooth input, trigger events, and Infrared.</w:t>
       </w:r>
       <w:r>
         <w:t xml:space="preserve"> Things in red are the things that we are uncertain about.</w:t>
@@ -298,17 +281,7 @@
         </w:numPr>
       </w:pPr>
       <w:r>
-        <w:t>Can have different Bluetooth modules connect without any alterations. (</w:t>
-      </w:r>
-      <w:proofErr w:type="spellStart"/>
-      <w:proofErr w:type="gramStart"/>
-      <w:r>
-        <w:t>ie</w:t>
-      </w:r>
-      <w:proofErr w:type="spellEnd"/>
-      <w:proofErr w:type="gramEnd"/>
-      <w:r>
-        <w:t>. One module has a gyroscope and sends data from 3 sensors, another module is just a wireless button and sends one sensor’s data)</w:t>
+        <w:t>Can have different Bluetooth modules connect without any alterations. (ie. One module has a gyroscope and sends data from 3 sensors, another module is just a wireless button and sends one sensor’s data)</w:t>
       </w:r>
     </w:p>
     <w:p>
@@ -353,15 +326,7 @@
         </w:numPr>
       </w:pPr>
       <w:r>
-        <w:t xml:space="preserve">This is for an alternative version of the </w:t>
-      </w:r>
-      <w:proofErr w:type="spellStart"/>
-      <w:r>
-        <w:t>Sensact</w:t>
-      </w:r>
-      <w:proofErr w:type="spellEnd"/>
-      <w:r>
-        <w:t xml:space="preserve"> without Bluetooth input </w:t>
+        <w:t xml:space="preserve">This is for an alternative version of the Sensact without Bluetooth input </w:t>
       </w:r>
     </w:p>
     <w:p>
@@ -373,15 +338,7 @@
         </w:numPr>
       </w:pPr>
       <w:r>
-        <w:t xml:space="preserve">The Code on the </w:t>
-      </w:r>
-      <w:proofErr w:type="spellStart"/>
-      <w:r>
-        <w:t>Sensact</w:t>
-      </w:r>
-      <w:proofErr w:type="spellEnd"/>
-      <w:r>
-        <w:t xml:space="preserve"> Arduino will be different than the one with Bluetooth</w:t>
+        <w:t>The Code on the Sensact Arduino will be different than the one with Bluetooth</w:t>
       </w:r>
     </w:p>
     <w:p>
@@ -393,15 +350,7 @@
         </w:numPr>
       </w:pPr>
       <w:r>
-        <w:t xml:space="preserve">The </w:t>
-      </w:r>
-      <w:proofErr w:type="spellStart"/>
-      <w:r>
-        <w:t>Sensact</w:t>
-      </w:r>
-      <w:proofErr w:type="spellEnd"/>
-      <w:r>
-        <w:t xml:space="preserve"> board will have female jumper pins with the I</w:t>
+        <w:t>The Sensact board will have female jumper pins with the I</w:t>
       </w:r>
       <w:r>
         <w:rPr>
@@ -611,15 +560,7 @@
         </w:numPr>
       </w:pPr>
       <w:r>
-        <w:t xml:space="preserve">Outputs keyboard character chosen by </w:t>
-      </w:r>
-      <w:proofErr w:type="spellStart"/>
-      <w:r>
-        <w:t>config</w:t>
-      </w:r>
-      <w:proofErr w:type="spellEnd"/>
-      <w:r>
-        <w:t xml:space="preserve"> software</w:t>
+        <w:t>Outputs keyboard character chosen by config software</w:t>
       </w:r>
     </w:p>
     <w:p>
@@ -727,15 +668,7 @@
         </w:numPr>
       </w:pPr>
       <w:r>
-        <w:t xml:space="preserve">Outputs keyboard character chosen by </w:t>
-      </w:r>
-      <w:proofErr w:type="spellStart"/>
-      <w:r>
-        <w:t>config</w:t>
-      </w:r>
-      <w:proofErr w:type="spellEnd"/>
-      <w:r>
-        <w:t xml:space="preserve"> software to connected computer</w:t>
+        <w:t>Outputs keyboard character chosen by config software to connected computer</w:t>
       </w:r>
     </w:p>
     <w:p>
@@ -1267,29 +1200,13 @@
               <w:ind w:left="0"/>
             </w:pPr>
             <w:r>
-              <w:t xml:space="preserve">This sets the </w:t>
-            </w:r>
-            <w:proofErr w:type="spellStart"/>
-            <w:r>
-              <w:t>Sensact</w:t>
-            </w:r>
-            <w:proofErr w:type="spellEnd"/>
-            <w:r>
-              <w:t xml:space="preserve"> in Configuration Mode. The 0 must b</w:t>
+              <w:t>This sets the Sensact in Configuration Mode. The 0 must b</w:t>
             </w:r>
             <w:r>
-              <w:t xml:space="preserve">e followed by the data for the </w:t>
-            </w:r>
-            <w:proofErr w:type="spellStart"/>
-            <w:r>
-              <w:t>S</w:t>
+              <w:t>e followed by the data for the S</w:t>
             </w:r>
             <w:r>
-              <w:t>ensact</w:t>
-            </w:r>
-            <w:proofErr w:type="spellEnd"/>
-            <w:r>
-              <w:t xml:space="preserve"> sensors. All data is sent separated by commas.</w:t>
+              <w:t>ensact sensors. All data is sent separated by commas.</w:t>
             </w:r>
           </w:p>
           <w:p>
@@ -2045,7 +1962,6 @@
             <w:r>
               <w:t>for ‘</w:t>
             </w:r>
-            <w:proofErr w:type="spellStart"/>
             <w:r>
               <w:t>S</w:t>
             </w:r>
@@ -2055,7 +1971,6 @@
             <w:r>
               <w:t>X_Y</w:t>
             </w:r>
-            <w:proofErr w:type="spellEnd"/>
             <w:r>
               <w:t>’, X is the sensor number, Y is the trigger number):</w:t>
             </w:r>
@@ -2141,23 +2056,7 @@
               <w:ind w:left="0"/>
             </w:pPr>
             <w:r>
-              <w:t xml:space="preserve">Displays the current configuration data stored in the </w:t>
-            </w:r>
-            <w:proofErr w:type="spellStart"/>
-            <w:r>
-              <w:t>Sensact</w:t>
-            </w:r>
-            <w:proofErr w:type="spellEnd"/>
-            <w:r>
-              <w:t xml:space="preserve">. Also sets the </w:t>
-            </w:r>
-            <w:proofErr w:type="spellStart"/>
-            <w:r>
-              <w:t>Sensact</w:t>
-            </w:r>
-            <w:proofErr w:type="spellEnd"/>
-            <w:r>
-              <w:t xml:space="preserve"> to Configuration Mode.</w:t>
+              <w:t>Displays the current configuration data stored in the Sensact. Also sets the Sensact to Configuration Mode.</w:t>
             </w:r>
           </w:p>
           <w:p>
@@ -2234,15 +2133,7 @@
               <w:ind w:left="0"/>
             </w:pPr>
             <w:r>
-              <w:t xml:space="preserve">Sets the </w:t>
-            </w:r>
-            <w:proofErr w:type="spellStart"/>
-            <w:r>
-              <w:t>Sensact</w:t>
-            </w:r>
-            <w:proofErr w:type="spellEnd"/>
-            <w:r>
-              <w:t xml:space="preserve"> to Run Mode.</w:t>
+              <w:t>Sets the Sensact to Run Mode.</w:t>
             </w:r>
           </w:p>
         </w:tc>
@@ -2290,18 +2181,13 @@
         <w:spacing w:after="0" w:line="240" w:lineRule="auto"/>
       </w:pPr>
       <w:r>
-        <w:t xml:space="preserve">When the </w:t>
-      </w:r>
-      <w:proofErr w:type="spellStart"/>
-      <w:r>
-        <w:t>Sensact</w:t>
-      </w:r>
-      <w:proofErr w:type="spellEnd"/>
-      <w:r>
-        <w:t xml:space="preserve"> is in Configuration Mode, it will not activate any of the responses to triggers and will</w:t>
-      </w:r>
-      <w:r>
-        <w:t xml:space="preserve"> report the sensor values (0-1024</w:t>
+        <w:t>When the Sensact is in Configuration Mode, it will not activate any of the responses to triggers and will</w:t>
+      </w:r>
+      <w:r>
+        <w:t xml:space="preserve"> </w:t>
+      </w:r>
+      <w:r>
+        <w:t>report the sensor values (0-100</w:t>
       </w:r>
       <w:r>
         <w:t>).</w:t>
@@ -2316,18 +2202,34 @@
         </w:numPr>
       </w:pPr>
       <w:r>
-        <w:t xml:space="preserve">When the </w:t>
-      </w:r>
-      <w:proofErr w:type="spellStart"/>
-      <w:r>
-        <w:t>Sensact</w:t>
-      </w:r>
-      <w:proofErr w:type="spellEnd"/>
-      <w:r>
-        <w:t xml:space="preserve"> is in Run Mode, it will activate responses and not report any sensor values.</w:t>
+        <w:t>When the Sensact is in Run Mode, it will activate responses and not report any sensor values.</w:t>
+      </w:r>
+    </w:p>
+    <w:p>
+      <w:pPr>
+        <w:pStyle w:val="ListParagraph"/>
+        <w:numPr>
+          <w:ilvl w:val="0"/>
+          <w:numId w:val="6"/>
+        </w:numPr>
+      </w:pPr>
+      <w:r>
+        <w:t xml:space="preserve">The LED will be </w:t>
+      </w:r>
+      <w:r>
+        <w:t>GREEN</w:t>
+      </w:r>
+      <w:r>
+        <w:t xml:space="preserve"> when the Sensact is in RUN mode, </w:t>
+      </w:r>
+      <w:r>
+        <w:t>RED</w:t>
       </w:r>
       <w:bookmarkStart w:id="0" w:name="_GoBack"/>
       <w:bookmarkEnd w:id="0"/>
+      <w:r>
+        <w:t xml:space="preserve"> when in CONFIG mode</w:t>
+      </w:r>
     </w:p>
     <w:sectPr>
       <w:pgSz w:w="12240" w:h="15840"/>
@@ -3870,7 +3772,7 @@
 </file>
 
 <file path=customXml/itemProps1.xml><?xml version="1.0" encoding="utf-8"?>
-<ds:datastoreItem xmlns:ds="http://schemas.openxmlformats.org/officeDocument/2006/customXml" ds:itemID="{1518592C-260D-4739-8806-6FEA8CD5A717}">
+<ds:datastoreItem xmlns:ds="http://schemas.openxmlformats.org/officeDocument/2006/customXml" ds:itemID="{DFF99FAA-0806-4FBC-BAEF-3AE2FD87D3AF}">
   <ds:schemaRefs>
     <ds:schemaRef ds:uri="http://schemas.openxmlformats.org/officeDocument/2006/bibliography"/>
   </ds:schemaRefs>

</xml_diff>

<commit_message>
updated sensact app to display sensors over threshold range slider
</commit_message>
<xml_diff>
--- a/Sensact Functional Document v2.docx
+++ b/Sensact Functional Document v2.docx
@@ -2015,6 +2015,57 @@
           <w:tcPr>
             <w:tcW w:w="462" w:type="dxa"/>
             <w:tcBorders>
+              <w:top w:val="single" w:sz="18" w:space="0" w:color="auto"/>
+              <w:left w:val="single" w:sz="18" w:space="0" w:color="auto"/>
+              <w:bottom w:val="single" w:sz="12" w:space="0" w:color="auto"/>
+              <w:right w:val="single" w:sz="12" w:space="0" w:color="auto"/>
+            </w:tcBorders>
+          </w:tcPr>
+          <w:p>
+            <w:pPr>
+              <w:pStyle w:val="ListParagraph"/>
+              <w:ind w:left="0"/>
+              <w:jc w:val="center"/>
+              <w:rPr>
+                <w:b/>
+                <w:sz w:val="24"/>
+              </w:rPr>
+            </w:pPr>
+            <w:r>
+              <w:rPr>
+                <w:b/>
+                <w:sz w:val="24"/>
+              </w:rPr>
+              <w:t>‘7’</w:t>
+            </w:r>
+          </w:p>
+        </w:tc>
+        <w:tc>
+          <w:tcPr>
+            <w:tcW w:w="8528" w:type="dxa"/>
+            <w:tcBorders>
+              <w:top w:val="single" w:sz="18" w:space="0" w:color="auto"/>
+              <w:left w:val="single" w:sz="12" w:space="0" w:color="auto"/>
+              <w:bottom w:val="single" w:sz="12" w:space="0" w:color="auto"/>
+              <w:right w:val="single" w:sz="18" w:space="0" w:color="auto"/>
+            </w:tcBorders>
+          </w:tcPr>
+          <w:p>
+            <w:pPr>
+              <w:pStyle w:val="ListParagraph"/>
+              <w:ind w:left="0"/>
+            </w:pPr>
+            <w:r>
+              <w:t>Sets the Sensact to Debug mode</w:t>
+            </w:r>
+          </w:p>
+        </w:tc>
+      </w:tr>
+      <w:tr>
+        <w:tc>
+          <w:tcPr>
+            <w:tcW w:w="462" w:type="dxa"/>
+            <w:tcBorders>
               <w:top w:val="single" w:sz="12" w:space="0" w:color="auto"/>
               <w:left w:val="single" w:sz="18" w:space="0" w:color="auto"/>
               <w:bottom w:val="single" w:sz="12" w:space="0" w:color="auto"/>
@@ -2036,6 +2087,7 @@
                 <w:b/>
                 <w:sz w:val="24"/>
               </w:rPr>
+              <w:lastRenderedPageBreak/>
               <w:t>‘8’</w:t>
             </w:r>
           </w:p>
@@ -2065,7 +2117,6 @@
               <w:ind w:left="0"/>
             </w:pPr>
             <w:r>
-              <w:lastRenderedPageBreak/>
               <w:t>The data will be sent over the serial port in the same pattern as described above, but instead of a leading ‘0’, the data will be proceeded by ‘9999’.</w:t>
             </w:r>
           </w:p>
@@ -2112,7 +2163,6 @@
                 <w:b/>
                 <w:sz w:val="24"/>
               </w:rPr>
-              <w:lastRenderedPageBreak/>
               <w:t>‘9’</w:t>
             </w:r>
           </w:p>
@@ -2214,19 +2264,31 @@
         </w:numPr>
       </w:pPr>
       <w:r>
-        <w:t xml:space="preserve">The LED will be </w:t>
-      </w:r>
-      <w:r>
-        <w:t>GREEN</w:t>
-      </w:r>
-      <w:r>
-        <w:t xml:space="preserve"> when the Sensact is in RUN mode, </w:t>
-      </w:r>
-      <w:r>
-        <w:t>RED</w:t>
+        <w:t>When the Sensact is in Debug Mode it will activate responses and report sensor data</w:t>
       </w:r>
       <w:bookmarkStart w:id="0" w:name="_GoBack"/>
       <w:bookmarkEnd w:id="0"/>
+    </w:p>
+    <w:p>
+      <w:pPr>
+        <w:pStyle w:val="ListParagraph"/>
+        <w:numPr>
+          <w:ilvl w:val="0"/>
+          <w:numId w:val="6"/>
+        </w:numPr>
+      </w:pPr>
+      <w:r>
+        <w:t xml:space="preserve">The LED will be </w:t>
+      </w:r>
+      <w:r>
+        <w:t>GREEN</w:t>
+      </w:r>
+      <w:r>
+        <w:t xml:space="preserve"> when the Sensact is in RUN mode, </w:t>
+      </w:r>
+      <w:r>
+        <w:t>RED</w:t>
+      </w:r>
       <w:r>
         <w:t xml:space="preserve"> when in CONFIG mode</w:t>
       </w:r>
@@ -3772,7 +3834,7 @@
 </file>
 
 <file path=customXml/itemProps1.xml><?xml version="1.0" encoding="utf-8"?>
-<ds:datastoreItem xmlns:ds="http://schemas.openxmlformats.org/officeDocument/2006/customXml" ds:itemID="{DFF99FAA-0806-4FBC-BAEF-3AE2FD87D3AF}">
+<ds:datastoreItem xmlns:ds="http://schemas.openxmlformats.org/officeDocument/2006/customXml" ds:itemID="{1D2D30C5-E41C-43FB-B304-C54B6902C570}">
   <ds:schemaRefs>
     <ds:schemaRef ds:uri="http://schemas.openxmlformats.org/officeDocument/2006/bibliography"/>
   </ds:schemaRefs>

</xml_diff>

<commit_message>
long and short click function, can set long click time
</commit_message>
<xml_diff>
--- a/Sensact Functional Document v2.docx
+++ b/Sensact Functional Document v2.docx
@@ -1206,7 +1206,28 @@
               <w:t>e followed by the data for the S</w:t>
             </w:r>
             <w:r>
-              <w:t>ensact sensors. All data is sent separated by commas.</w:t>
+              <w:t>ensact se</w:t>
+            </w:r>
+            <w:r>
+              <w:t>tup</w:t>
+            </w:r>
+            <w:r>
+              <w:t>. All data is sent separated by commas.</w:t>
+            </w:r>
+          </w:p>
+          <w:p>
+            <w:pPr>
+              <w:pStyle w:val="ListParagraph"/>
+              <w:ind w:left="0"/>
+            </w:pPr>
+          </w:p>
+          <w:p>
+            <w:pPr>
+              <w:pStyle w:val="ListParagraph"/>
+              <w:ind w:left="0"/>
+            </w:pPr>
+            <w:r>
+              <w:t>The first piece of data after the ‘0’ is the long click time. Then the data for all the sensors is sent.</w:t>
             </w:r>
           </w:p>
           <w:p>
@@ -1981,6 +2002,7 @@
               <w:ind w:left="0"/>
             </w:pPr>
             <w:r>
+              <w:lastRenderedPageBreak/>
               <w:t>0, Sen0</w:t>
             </w:r>
             <w:r>
@@ -2036,6 +2058,7 @@
                 <w:b/>
                 <w:sz w:val="24"/>
               </w:rPr>
+              <w:lastRenderedPageBreak/>
               <w:t>‘7’</w:t>
             </w:r>
           </w:p>
@@ -2087,7 +2110,6 @@
                 <w:b/>
                 <w:sz w:val="24"/>
               </w:rPr>
-              <w:lastRenderedPageBreak/>
               <w:t>‘8’</w:t>
             </w:r>
           </w:p>
@@ -2132,7 +2154,15 @@
               <w:ind w:left="0"/>
             </w:pPr>
             <w:r>
-              <w:t>9999, Sen0_0 Threshold, Sens 0_0 Event, Sen0_0 Response, Sen0_0 Detail, Sen0_1 Threshold, Sens 0_1 Event, Sen0_1 Response, Sen0_1 Detail, … , Sen1_0 Threshold, Sens 1_0 Event, Sen1_0 Response, Sen1_0 Detail, … , etc.</w:t>
+              <w:t xml:space="preserve">9999, </w:t>
+            </w:r>
+            <w:r>
+              <w:t>LongClickTime,</w:t>
+            </w:r>
+            <w:bookmarkStart w:id="0" w:name="_GoBack"/>
+            <w:bookmarkEnd w:id="0"/>
+            <w:r>
+              <w:t>Sen0_0 Threshold, Sens 0_0 Event, Sen0_0 Response, Sen0_0 Detail, Sen0_1 Threshold, Sens 0_1 Event, Sen0_1 Response, Sen0_1 Detail, … , Sen1_0 Threshold, Sens 1_0 Event, Sen1_0 Response, Sen1_0 Detail, … , etc.</w:t>
             </w:r>
           </w:p>
         </w:tc>
@@ -2266,8 +2296,6 @@
       <w:r>
         <w:t>When the Sensact is in Debug Mode it will activate responses and report sensor data</w:t>
       </w:r>
-      <w:bookmarkStart w:id="0" w:name="_GoBack"/>
-      <w:bookmarkEnd w:id="0"/>
     </w:p>
     <w:p>
       <w:pPr>
@@ -3834,7 +3862,7 @@
 </file>
 
 <file path=customXml/itemProps1.xml><?xml version="1.0" encoding="utf-8"?>
-<ds:datastoreItem xmlns:ds="http://schemas.openxmlformats.org/officeDocument/2006/customXml" ds:itemID="{1D2D30C5-E41C-43FB-B304-C54B6902C570}">
+<ds:datastoreItem xmlns:ds="http://schemas.openxmlformats.org/officeDocument/2006/customXml" ds:itemID="{77F07672-6533-4F18-AD97-99CAD12B5293}">
   <ds:schemaRefs>
     <ds:schemaRef ds:uri="http://schemas.openxmlformats.org/officeDocument/2006/bibliography"/>
   </ds:schemaRefs>

</xml_diff>